<commit_message>
Vue Router Params übertragen
</commit_message>
<xml_diff>
--- a/03-Extras/TODO.docx
+++ b/03-Extras/TODO.docx
@@ -25,17 +25,151 @@
     </w:p>
     <w:p>
       <w:pPr>
+        <w:rPr>
+          <w:lang w:val="de-DE"/>
+        </w:rPr>
+      </w:pPr>
+      <w:r>
+        <w:rPr>
+          <w:lang w:val="de-DE"/>
+        </w:rPr>
+        <w:t xml:space="preserve">Übertragung von </w:t>
+      </w:r>
+      <w:proofErr w:type="spellStart"/>
+      <w:r>
+        <w:rPr>
+          <w:lang w:val="de-DE"/>
+        </w:rPr>
+        <w:t>Projekt</w:t>
+      </w:r>
+      <w:r>
+        <w:rPr>
+          <w:lang w:val="de-DE"/>
+        </w:rPr>
+        <w:t>ID</w:t>
+      </w:r>
+      <w:proofErr w:type="spellEnd"/>
+      <w:r>
+        <w:rPr>
+          <w:lang w:val="de-DE"/>
+        </w:rPr>
+        <w:t xml:space="preserve"> </w:t>
+      </w:r>
+      <w:r>
+        <w:rPr>
+          <w:lang w:val="de-DE"/>
+        </w:rPr>
+        <w:t>(</w:t>
+      </w:r>
+      <w:r>
+        <w:rPr>
+          <w:lang w:val="de-DE"/>
+        </w:rPr>
+        <w:t>Project Table –</w:t>
+      </w:r>
+      <w:r>
+        <w:rPr>
+          <w:lang w:val="de-DE"/>
+        </w:rPr>
+        <w:t>&gt;</w:t>
+      </w:r>
+      <w:r>
+        <w:rPr>
+          <w:lang w:val="de-DE"/>
+        </w:rPr>
+        <w:t xml:space="preserve"> </w:t>
+      </w:r>
+      <w:proofErr w:type="spellStart"/>
+      <w:r>
+        <w:rPr>
+          <w:lang w:val="de-DE"/>
+        </w:rPr>
+        <w:t>SingleProjectview</w:t>
+      </w:r>
+      <w:proofErr w:type="spellEnd"/>
+      <w:r>
+        <w:rPr>
+          <w:lang w:val="de-DE"/>
+        </w:rPr>
+        <w:t>)</w:t>
+      </w:r>
+      <w:r>
+        <w:rPr>
+          <w:lang w:val="de-DE"/>
+        </w:rPr>
+        <w:br/>
+      </w:r>
+      <w:r>
+        <w:rPr>
+          <w:lang w:val="de-DE"/>
+        </w:rPr>
+        <w:sym w:font="Wingdings" w:char="F0E0"/>
+      </w:r>
+      <w:r>
+        <w:rPr>
+          <w:lang w:val="de-DE"/>
+        </w:rPr>
+        <w:t xml:space="preserve"> </w:t>
+      </w:r>
+      <w:r>
+        <w:rPr>
+          <w:lang w:val="de-DE"/>
+        </w:rPr>
+        <w:t xml:space="preserve">Problem: beim </w:t>
+      </w:r>
+      <w:proofErr w:type="spellStart"/>
+      <w:r>
+        <w:rPr>
+          <w:lang w:val="de-DE"/>
+        </w:rPr>
+        <w:t>Reloaden</w:t>
+      </w:r>
+      <w:proofErr w:type="spellEnd"/>
+      <w:r>
+        <w:rPr>
+          <w:lang w:val="de-DE"/>
+        </w:rPr>
+        <w:t xml:space="preserve"> wird Projekt nicht gespeichert – </w:t>
+      </w:r>
+      <w:proofErr w:type="spellStart"/>
+      <w:r>
+        <w:rPr>
+          <w:lang w:val="de-DE"/>
+        </w:rPr>
+        <w:t>ggf</w:t>
+      </w:r>
+      <w:proofErr w:type="spellEnd"/>
+      <w:r>
+        <w:rPr>
+          <w:lang w:val="de-DE"/>
+        </w:rPr>
+        <w:t xml:space="preserve"> Lösung mit Cookies</w:t>
+      </w:r>
+    </w:p>
+    <w:p>
+      <w:pPr>
+        <w:rPr>
+          <w:lang w:val="de-DE"/>
+        </w:rPr>
+      </w:pPr>
+      <w:bookmarkStart w:id="0" w:name="_GoBack"/>
+      <w:bookmarkEnd w:id="0"/>
+    </w:p>
+    <w:p>
+      <w:pPr>
         <w:pStyle w:val="berschrift1"/>
         <w:rPr>
           <w:lang w:val="de-DE"/>
         </w:rPr>
       </w:pPr>
+      <w:proofErr w:type="spellStart"/>
       <w:r>
         <w:rPr>
           <w:lang w:val="de-DE"/>
         </w:rPr>
         <w:t>NavBar</w:t>
       </w:r>
+      <w:proofErr w:type="spellEnd"/>
     </w:p>
     <w:p>
       <w:pPr>
@@ -48,11 +182,19 @@
           <w:lang w:val="de-DE"/>
         </w:rPr>
       </w:pPr>
-      <w:r>
-        <w:rPr>
-          <w:lang w:val="de-DE"/>
-        </w:rPr>
-        <w:t>NavBar Style ändern: grau wenn aktiv – schwarz, wenn nicht</w:t>
+      <w:proofErr w:type="spellStart"/>
+      <w:r>
+        <w:rPr>
+          <w:lang w:val="de-DE"/>
+        </w:rPr>
+        <w:t>NavBar</w:t>
+      </w:r>
+      <w:proofErr w:type="spellEnd"/>
+      <w:r>
+        <w:rPr>
+          <w:lang w:val="de-DE"/>
+        </w:rPr>
+        <w:t xml:space="preserve"> Style ändern: grau wenn aktiv – schwarz, wenn nicht</w:t>
       </w:r>
       <w:r>
         <w:rPr>
@@ -75,12 +217,14 @@
           <w:lang w:val="de-DE"/>
         </w:rPr>
       </w:pPr>
+      <w:proofErr w:type="spellStart"/>
       <w:r>
         <w:rPr>
           <w:lang w:val="de-DE"/>
         </w:rPr>
         <w:t>Tableview</w:t>
       </w:r>
+      <w:proofErr w:type="spellEnd"/>
     </w:p>
     <w:p>
       <w:pPr>
@@ -97,7 +241,21 @@
         <w:rPr>
           <w:lang w:val="de-DE"/>
         </w:rPr>
-        <w:t xml:space="preserve">Anzeigen/Ausblenden der einzelnen Spalten – Vuex </w:t>
+        <w:t xml:space="preserve">Anzeigen/Ausblenden der einzelnen Spalten – </w:t>
+      </w:r>
+      <w:proofErr w:type="spellStart"/>
+      <w:r>
+        <w:rPr>
+          <w:lang w:val="de-DE"/>
+        </w:rPr>
+        <w:t>Vuex</w:t>
+      </w:r>
+      <w:proofErr w:type="spellEnd"/>
+      <w:r>
+        <w:rPr>
+          <w:lang w:val="de-DE"/>
+        </w:rPr>
+        <w:t xml:space="preserve"> </w:t>
       </w:r>
     </w:p>
     <w:p>
@@ -129,11 +287,19 @@
           <w:lang w:val="de-DE"/>
         </w:rPr>
       </w:pPr>
-      <w:r>
-        <w:rPr>
-          <w:lang w:val="de-DE"/>
-        </w:rPr>
-        <w:t>Priority Filter</w:t>
+      <w:proofErr w:type="spellStart"/>
+      <w:r>
+        <w:rPr>
+          <w:lang w:val="de-DE"/>
+        </w:rPr>
+        <w:t>Priority</w:t>
+      </w:r>
+      <w:proofErr w:type="spellEnd"/>
+      <w:r>
+        <w:rPr>
+          <w:lang w:val="de-DE"/>
+        </w:rPr>
+        <w:t xml:space="preserve"> Filter</w:t>
       </w:r>
     </w:p>
     <w:p>
@@ -147,8 +313,16 @@
         <w:rPr>
           <w:lang w:val="de-DE"/>
         </w:rPr>
-        <w:t>Project Overview</w:t>
-      </w:r>
+        <w:t xml:space="preserve">Project </w:t>
+      </w:r>
+      <w:proofErr w:type="spellStart"/>
+      <w:r>
+        <w:rPr>
+          <w:lang w:val="de-DE"/>
+        </w:rPr>
+        <w:t>Overview</w:t>
+      </w:r>
+      <w:proofErr w:type="spellEnd"/>
       <w:r>
         <w:rPr>
           <w:lang w:val="de-DE"/>
@@ -225,7 +399,21 @@
         <w:rPr>
           <w:lang w:val="de-DE"/>
         </w:rPr>
-        <w:t>Nur je eine leere Row erstellen dürfen</w:t>
+        <w:t xml:space="preserve">Nur je eine leere </w:t>
+      </w:r>
+      <w:proofErr w:type="spellStart"/>
+      <w:r>
+        <w:rPr>
+          <w:lang w:val="de-DE"/>
+        </w:rPr>
+        <w:t>Row</w:t>
+      </w:r>
+      <w:proofErr w:type="spellEnd"/>
+      <w:r>
+        <w:rPr>
+          <w:lang w:val="de-DE"/>
+        </w:rPr>
+        <w:t xml:space="preserve"> erstellen dürfen</w:t>
       </w:r>
     </w:p>
     <w:p>
@@ -242,12 +430,14 @@
           <w:lang w:val="de-DE"/>
         </w:rPr>
       </w:pPr>
+      <w:proofErr w:type="spellStart"/>
       <w:r>
         <w:rPr>
           <w:lang w:val="de-DE"/>
         </w:rPr>
         <w:t>Calendar</w:t>
       </w:r>
+      <w:proofErr w:type="spellEnd"/>
     </w:p>
     <w:p>
       <w:pPr>
@@ -256,16 +446,29 @@
           <w:ilvl w:val="0"/>
           <w:numId w:val="2"/>
         </w:numPr>
-        <w:rPr>
-          <w:lang w:val="de-DE"/>
-        </w:rPr>
-      </w:pPr>
-      <w:r>
-        <w:rPr>
-          <w:lang w:val="de-DE"/>
-        </w:rPr>
+      </w:pPr>
+      <w:r>
         <w:t>Calendar Entry update</w:t>
       </w:r>
+      <w:r>
+        <w:t xml:space="preserve"> </w:t>
+      </w:r>
+      <w:proofErr w:type="spellStart"/>
+      <w:r>
+        <w:t>Probleme</w:t>
+      </w:r>
+      <w:proofErr w:type="spellEnd"/>
+      <w:r>
+        <w:t xml:space="preserve"> </w:t>
+      </w:r>
+      <w:proofErr w:type="spellStart"/>
+      <w:r>
+        <w:t>l</w:t>
+      </w:r>
+      <w:r>
+        <w:t>ösen</w:t>
+      </w:r>
+      <w:proofErr w:type="spellEnd"/>
     </w:p>
     <w:p>
       <w:pPr>
@@ -284,8 +487,30 @@
         </w:rPr>
         <w:t>Überprüfung ob End Date kleiner als Start Date</w:t>
       </w:r>
-      <w:bookmarkStart w:id="0" w:name="_GoBack"/>
-      <w:bookmarkEnd w:id="0"/>
+    </w:p>
+    <w:p>
+      <w:pPr>
+        <w:pStyle w:val="Listenabsatz"/>
+        <w:numPr>
+          <w:ilvl w:val="1"/>
+          <w:numId w:val="2"/>
+        </w:numPr>
+        <w:rPr>
+          <w:lang w:val="de-DE"/>
+        </w:rPr>
+      </w:pPr>
+      <w:r>
+        <w:rPr>
+          <w:lang w:val="de-DE"/>
+        </w:rPr>
+        <w:t>Update Zeit springt um 1 zurück</w:t>
+      </w:r>
+      <w:r>
+        <w:rPr>
+          <w:lang w:val="de-DE"/>
+        </w:rPr>
+        <w:t xml:space="preserve"> – Problem liegt im test.js</w:t>
+      </w:r>
     </w:p>
     <w:p>
       <w:pPr>
@@ -358,11 +583,19 @@
           <w:lang w:val="de-DE"/>
         </w:rPr>
       </w:pPr>
-      <w:r>
-        <w:rPr>
-          <w:lang w:val="de-DE"/>
-        </w:rPr>
-        <w:t>Documents &amp; Scripts</w:t>
+      <w:proofErr w:type="spellStart"/>
+      <w:r>
+        <w:rPr>
+          <w:lang w:val="de-DE"/>
+        </w:rPr>
+        <w:t>Documents</w:t>
+      </w:r>
+      <w:proofErr w:type="spellEnd"/>
+      <w:r>
+        <w:rPr>
+          <w:lang w:val="de-DE"/>
+        </w:rPr>
+        <w:t xml:space="preserve"> &amp; Scripts</w:t>
       </w:r>
     </w:p>
     <w:p>
@@ -376,11 +609,19 @@
           <w:lang w:val="de-DE"/>
         </w:rPr>
       </w:pPr>
-      <w:r>
-        <w:rPr>
-          <w:lang w:val="de-DE"/>
-        </w:rPr>
-        <w:t>Todo Liste</w:t>
+      <w:proofErr w:type="spellStart"/>
+      <w:r>
+        <w:rPr>
+          <w:lang w:val="de-DE"/>
+        </w:rPr>
+        <w:t>Todo</w:t>
+      </w:r>
+      <w:proofErr w:type="spellEnd"/>
+      <w:r>
+        <w:rPr>
+          <w:lang w:val="de-DE"/>
+        </w:rPr>
+        <w:t xml:space="preserve"> Liste</w:t>
       </w:r>
     </w:p>
     <w:p>
@@ -412,11 +653,19 @@
           <w:lang w:val="de-DE"/>
         </w:rPr>
       </w:pPr>
-      <w:r>
-        <w:rPr>
-          <w:lang w:val="de-DE"/>
-        </w:rPr>
-        <w:t>Vuex speichern, laden, updaten, löschen</w:t>
+      <w:proofErr w:type="spellStart"/>
+      <w:r>
+        <w:rPr>
+          <w:lang w:val="de-DE"/>
+        </w:rPr>
+        <w:t>Vuex</w:t>
+      </w:r>
+      <w:proofErr w:type="spellEnd"/>
+      <w:r>
+        <w:rPr>
+          <w:lang w:val="de-DE"/>
+        </w:rPr>
+        <w:t xml:space="preserve"> speichern, laden, updaten, löschen</w:t>
       </w:r>
     </w:p>
     <w:p>
@@ -430,11 +679,19 @@
           <w:lang w:val="de-DE"/>
         </w:rPr>
       </w:pPr>
-      <w:r>
-        <w:rPr>
-          <w:lang w:val="de-DE"/>
-        </w:rPr>
-        <w:t>Vuex Name ändern</w:t>
+      <w:proofErr w:type="spellStart"/>
+      <w:r>
+        <w:rPr>
+          <w:lang w:val="de-DE"/>
+        </w:rPr>
+        <w:t>Vuex</w:t>
+      </w:r>
+      <w:proofErr w:type="spellEnd"/>
+      <w:r>
+        <w:rPr>
+          <w:lang w:val="de-DE"/>
+        </w:rPr>
+        <w:t xml:space="preserve"> Name ändern</w:t>
       </w:r>
     </w:p>
     <w:p>
@@ -448,11 +705,33 @@
           <w:lang w:val="de-DE"/>
         </w:rPr>
       </w:pPr>
-      <w:r>
-        <w:rPr>
-          <w:lang w:val="de-DE"/>
-        </w:rPr>
-        <w:t>Vuex Document Create</w:t>
+      <w:proofErr w:type="spellStart"/>
+      <w:r>
+        <w:rPr>
+          <w:lang w:val="de-DE"/>
+        </w:rPr>
+        <w:t>Vuex</w:t>
+      </w:r>
+      <w:proofErr w:type="spellEnd"/>
+      <w:r>
+        <w:rPr>
+          <w:lang w:val="de-DE"/>
+        </w:rPr>
+        <w:t xml:space="preserve"> </w:t>
+      </w:r>
+      <w:proofErr w:type="spellStart"/>
+      <w:r>
+        <w:rPr>
+          <w:lang w:val="de-DE"/>
+        </w:rPr>
+        <w:t>Document</w:t>
+      </w:r>
+      <w:proofErr w:type="spellEnd"/>
+      <w:r>
+        <w:rPr>
+          <w:lang w:val="de-DE"/>
+        </w:rPr>
+        <w:t xml:space="preserve"> Create</w:t>
       </w:r>
     </w:p>
     <w:p>
@@ -469,11 +748,20 @@
           <w:lang w:val="de-DE"/>
         </w:rPr>
       </w:pPr>
-      <w:r>
-        <w:rPr>
-          <w:lang w:val="de-DE"/>
-        </w:rPr>
-        <w:t>Shotlist &amp; Storyboard</w:t>
+      <w:proofErr w:type="spellStart"/>
+      <w:r>
+        <w:rPr>
+          <w:lang w:val="de-DE"/>
+        </w:rPr>
+        <w:lastRenderedPageBreak/>
+        <w:t>Shotlist</w:t>
+      </w:r>
+      <w:proofErr w:type="spellEnd"/>
+      <w:r>
+        <w:rPr>
+          <w:lang w:val="de-DE"/>
+        </w:rPr>
+        <w:t xml:space="preserve"> &amp; Storyboard</w:t>
       </w:r>
     </w:p>
     <w:p>
@@ -487,11 +775,19 @@
           <w:lang w:val="de-DE"/>
         </w:rPr>
       </w:pPr>
-      <w:r>
-        <w:rPr>
-          <w:lang w:val="de-DE"/>
-        </w:rPr>
-        <w:t>Vuex Liste erstellen, löschen, updaten, laden</w:t>
+      <w:proofErr w:type="spellStart"/>
+      <w:r>
+        <w:rPr>
+          <w:lang w:val="de-DE"/>
+        </w:rPr>
+        <w:t>Vuex</w:t>
+      </w:r>
+      <w:proofErr w:type="spellEnd"/>
+      <w:r>
+        <w:rPr>
+          <w:lang w:val="de-DE"/>
+        </w:rPr>
+        <w:t xml:space="preserve"> Liste erstellen, löschen, updaten, laden</w:t>
       </w:r>
     </w:p>
     <w:p>
@@ -505,11 +801,19 @@
           <w:lang w:val="de-DE"/>
         </w:rPr>
       </w:pPr>
-      <w:r>
-        <w:rPr>
-          <w:lang w:val="de-DE"/>
-        </w:rPr>
-        <w:t>Vuex Shot erstellen, löschen, updaten, laden</w:t>
+      <w:proofErr w:type="spellStart"/>
+      <w:r>
+        <w:rPr>
+          <w:lang w:val="de-DE"/>
+        </w:rPr>
+        <w:t>Vuex</w:t>
+      </w:r>
+      <w:proofErr w:type="spellEnd"/>
+      <w:r>
+        <w:rPr>
+          <w:lang w:val="de-DE"/>
+        </w:rPr>
+        <w:t xml:space="preserve"> Shot erstellen, löschen, updaten, laden</w:t>
       </w:r>
     </w:p>
     <w:p>
@@ -569,7 +873,6 @@
         <w:rPr>
           <w:lang w:val="de-DE"/>
         </w:rPr>
-        <w:lastRenderedPageBreak/>
         <w:t>Filter was angezeigt wird</w:t>
       </w:r>
     </w:p>
@@ -637,11 +940,19 @@
           <w:lang w:val="de-DE"/>
         </w:rPr>
       </w:pPr>
-      <w:r>
-        <w:rPr>
-          <w:lang w:val="de-DE"/>
-        </w:rPr>
-        <w:t>Vuex Board erstellen, löschen, updaten, laden</w:t>
+      <w:proofErr w:type="spellStart"/>
+      <w:r>
+        <w:rPr>
+          <w:lang w:val="de-DE"/>
+        </w:rPr>
+        <w:t>Vuex</w:t>
+      </w:r>
+      <w:proofErr w:type="spellEnd"/>
+      <w:r>
+        <w:rPr>
+          <w:lang w:val="de-DE"/>
+        </w:rPr>
+        <w:t xml:space="preserve"> Board erstellen, löschen, updaten, laden</w:t>
       </w:r>
     </w:p>
     <w:p>
@@ -676,12 +987,14 @@
           <w:lang w:val="de-DE"/>
         </w:rPr>
       </w:pPr>
+      <w:proofErr w:type="spellStart"/>
       <w:r>
         <w:rPr>
           <w:lang w:val="de-DE"/>
         </w:rPr>
         <w:t>Contacts</w:t>
       </w:r>
+      <w:proofErr w:type="spellEnd"/>
     </w:p>
     <w:p>
       <w:pPr>
@@ -730,12 +1043,14 @@
           <w:lang w:val="de-DE"/>
         </w:rPr>
       </w:pPr>
+      <w:proofErr w:type="spellStart"/>
       <w:r>
         <w:rPr>
           <w:lang w:val="de-DE"/>
         </w:rPr>
         <w:t>Ertellen</w:t>
       </w:r>
+      <w:proofErr w:type="spellEnd"/>
     </w:p>
     <w:p>
       <w:pPr>
@@ -787,11 +1102,19 @@
           <w:lang w:val="de-DE"/>
         </w:rPr>
       </w:pPr>
-      <w:r>
-        <w:rPr>
-          <w:lang w:val="de-DE"/>
-        </w:rPr>
-        <w:t>Vuex speichern, löschen, laden</w:t>
+      <w:proofErr w:type="spellStart"/>
+      <w:r>
+        <w:rPr>
+          <w:lang w:val="de-DE"/>
+        </w:rPr>
+        <w:t>Vuex</w:t>
+      </w:r>
+      <w:proofErr w:type="spellEnd"/>
+      <w:r>
+        <w:rPr>
+          <w:lang w:val="de-DE"/>
+        </w:rPr>
+        <w:t xml:space="preserve"> speichern, löschen, laden</w:t>
       </w:r>
     </w:p>
     <w:p>

</xml_diff>

<commit_message>
Tableview mit Vuex + SessionStorage
</commit_message>
<xml_diff>
--- a/03-Extras/TODO.docx
+++ b/03-Extras/TODO.docx
@@ -1,6 +1,6 @@
 
 <file path=word/document.xml><?xml version="1.0" encoding="utf-8"?>
-<w:document xmlns:wpc="http://schemas.microsoft.com/office/word/2010/wordprocessingCanvas" xmlns:cx="http://schemas.microsoft.com/office/drawing/2014/chartex" xmlns:cx1="http://schemas.microsoft.com/office/drawing/2015/9/8/chartex" xmlns:cx2="http://schemas.microsoft.com/office/drawing/2015/10/21/chartex" xmlns:cx3="http://schemas.microsoft.com/office/drawing/2016/5/9/chartex" xmlns:cx4="http://schemas.microsoft.com/office/drawing/2016/5/10/chartex" xmlns:cx5="http://schemas.microsoft.com/office/drawing/2016/5/11/chartex" xmlns:cx6="http://schemas.microsoft.com/office/drawing/2016/5/12/chartex" xmlns:cx7="http://schemas.microsoft.com/office/drawing/2016/5/13/chartex" xmlns:cx8="http://schemas.microsoft.com/office/drawing/2016/5/14/chartex" xmlns:mc="http://schemas.openxmlformats.org/markup-compatibility/2006" xmlns:aink="http://schemas.microsoft.com/office/drawing/2016/ink" xmlns:am3d="http://schemas.microsoft.com/office/drawing/2017/model3d" xmlns:o="urn:schemas-microsoft-com:office:office" xmlns:r="http://schemas.openxmlformats.org/officeDocument/2006/relationships" xmlns:m="http://schemas.openxmlformats.org/officeDocument/2006/math" xmlns:v="urn:schemas-microsoft-com:vml" xmlns:wp14="http://schemas.microsoft.com/office/word/2010/wordprocessingDrawing" xmlns:wp="http://schemas.openxmlformats.org/drawingml/2006/wordprocessingDrawing" xmlns:w10="urn:schemas-microsoft-com:office:word" xmlns:w="http://schemas.openxmlformats.org/wordprocessingml/2006/main" xmlns:w14="http://schemas.microsoft.com/office/word/2010/wordml" xmlns:w15="http://schemas.microsoft.com/office/word/2012/wordml" xmlns:w16cid="http://schemas.microsoft.com/office/word/2016/wordml/cid" xmlns:w16se="http://schemas.microsoft.com/office/word/2015/wordml/symex" xmlns:wpg="http://schemas.microsoft.com/office/word/2010/wordprocessingGroup" xmlns:wpi="http://schemas.microsoft.com/office/word/2010/wordprocessingInk" xmlns:wne="http://schemas.microsoft.com/office/word/2006/wordml" xmlns:wps="http://schemas.microsoft.com/office/word/2010/wordprocessingShape" mc:Ignorable="w14 w15 w16se w16cid wp14">
+<w:document xmlns:wpc="http://schemas.microsoft.com/office/word/2010/wordprocessingCanvas" xmlns:cx="http://schemas.microsoft.com/office/drawing/2014/chartex" xmlns:cx1="http://schemas.microsoft.com/office/drawing/2015/9/8/chartex" xmlns:cx2="http://schemas.microsoft.com/office/drawing/2015/10/21/chartex" xmlns:cx3="http://schemas.microsoft.com/office/drawing/2016/5/9/chartex" xmlns:cx4="http://schemas.microsoft.com/office/drawing/2016/5/10/chartex" xmlns:cx5="http://schemas.microsoft.com/office/drawing/2016/5/11/chartex" xmlns:cx6="http://schemas.microsoft.com/office/drawing/2016/5/12/chartex" xmlns:cx7="http://schemas.microsoft.com/office/drawing/2016/5/13/chartex" xmlns:cx8="http://schemas.microsoft.com/office/drawing/2016/5/14/chartex" xmlns:mc="http://schemas.openxmlformats.org/markup-compatibility/2006" xmlns:aink="http://schemas.microsoft.com/office/drawing/2016/ink" xmlns:am3d="http://schemas.microsoft.com/office/drawing/2017/model3d" xmlns:o="urn:schemas-microsoft-com:office:office" xmlns:r="http://schemas.openxmlformats.org/officeDocument/2006/relationships" xmlns:m="http://schemas.openxmlformats.org/officeDocument/2006/math" xmlns:v="urn:schemas-microsoft-com:vml" xmlns:wp14="http://schemas.microsoft.com/office/word/2010/wordprocessingDrawing" xmlns:wp="http://schemas.openxmlformats.org/drawingml/2006/wordprocessingDrawing" xmlns:w10="urn:schemas-microsoft-com:office:word" xmlns:w="http://schemas.openxmlformats.org/wordprocessingml/2006/main" xmlns:w14="http://schemas.microsoft.com/office/word/2010/wordml" xmlns:w15="http://schemas.microsoft.com/office/word/2012/wordml" xmlns:w16cex="http://schemas.microsoft.com/office/word/2018/wordml/cex" xmlns:w16cid="http://schemas.microsoft.com/office/word/2016/wordml/cid" xmlns:w16="http://schemas.microsoft.com/office/word/2018/wordml" xmlns:w16se="http://schemas.microsoft.com/office/word/2015/wordml/symex" xmlns:wpg="http://schemas.microsoft.com/office/word/2010/wordprocessingGroup" xmlns:wpi="http://schemas.microsoft.com/office/word/2010/wordprocessingInk" xmlns:wne="http://schemas.microsoft.com/office/word/2006/wordml" xmlns:wps="http://schemas.microsoft.com/office/word/2010/wordprocessingShape" mc:Ignorable="w14 w15 w16se w16cid w16 w16cex wp14">
   <w:body>
     <w:p>
       <w:pPr>
@@ -33,305 +33,159 @@
         <w:rPr>
           <w:lang w:val="de-DE"/>
         </w:rPr>
-        <w:t xml:space="preserve">Übertragung von </w:t>
-      </w:r>
+        <w:t>Lifecycle Problem beim Laden des ausgewählten Projekts</w:t>
+      </w:r>
+      <w:r>
+        <w:rPr>
+          <w:lang w:val="de-DE"/>
+        </w:rPr>
+        <w:br/>
+        <w:t>- Page Refresh</w:t>
+      </w:r>
+    </w:p>
+    <w:p>
+      <w:pPr>
+        <w:pStyle w:val="berschrift1"/>
+        <w:rPr>
+          <w:lang w:val="de-DE"/>
+        </w:rPr>
+      </w:pPr>
       <w:proofErr w:type="spellStart"/>
       <w:r>
         <w:rPr>
           <w:lang w:val="de-DE"/>
         </w:rPr>
-        <w:t>Projekt</w:t>
-      </w:r>
-      <w:r>
-        <w:rPr>
-          <w:lang w:val="de-DE"/>
-        </w:rPr>
-        <w:t>ID</w:t>
+        <w:t>NavBar</w:t>
       </w:r>
       <w:proofErr w:type="spellEnd"/>
+    </w:p>
+    <w:p>
+      <w:pPr>
+        <w:pStyle w:val="Listenabsatz"/>
+        <w:numPr>
+          <w:ilvl w:val="0"/>
+          <w:numId w:val="3"/>
+        </w:numPr>
+        <w:rPr>
+          <w:lang w:val="de-DE"/>
+        </w:rPr>
+      </w:pPr>
+      <w:proofErr w:type="spellStart"/>
+      <w:r>
+        <w:rPr>
+          <w:lang w:val="de-DE"/>
+        </w:rPr>
+        <w:t>NavBar</w:t>
+      </w:r>
+      <w:proofErr w:type="spellEnd"/>
+      <w:r>
+        <w:rPr>
+          <w:lang w:val="de-DE"/>
+        </w:rPr>
+        <w:t xml:space="preserve"> Style ändern: </w:t>
+      </w:r>
+      <w:proofErr w:type="gramStart"/>
+      <w:r>
+        <w:rPr>
+          <w:lang w:val="de-DE"/>
+        </w:rPr>
+        <w:t>grau</w:t>
+      </w:r>
+      <w:proofErr w:type="gramEnd"/>
+      <w:r>
+        <w:rPr>
+          <w:lang w:val="de-DE"/>
+        </w:rPr>
+        <w:t xml:space="preserve"> wenn aktiv – schwarz, wenn nicht</w:t>
+      </w:r>
       <w:r>
         <w:rPr>
           <w:lang w:val="de-DE"/>
         </w:rPr>
         <w:t xml:space="preserve"> </w:t>
       </w:r>
-      <w:r>
-        <w:rPr>
-          <w:lang w:val="de-DE"/>
-        </w:rPr>
-        <w:t>(</w:t>
-      </w:r>
-      <w:r>
-        <w:rPr>
-          <w:lang w:val="de-DE"/>
-        </w:rPr>
-        <w:t>Project Table –</w:t>
-      </w:r>
-      <w:r>
-        <w:rPr>
-          <w:lang w:val="de-DE"/>
-        </w:rPr>
-        <w:t>&gt;</w:t>
-      </w:r>
-      <w:r>
-        <w:rPr>
-          <w:lang w:val="de-DE"/>
-        </w:rPr>
-        <w:t xml:space="preserve"> </w:t>
-      </w:r>
+    </w:p>
+    <w:p>
+      <w:pPr>
+        <w:rPr>
+          <w:lang w:val="de-DE"/>
+        </w:rPr>
+      </w:pPr>
+    </w:p>
+    <w:p>
+      <w:pPr>
+        <w:pStyle w:val="berschrift1"/>
+        <w:rPr>
+          <w:lang w:val="de-DE"/>
+        </w:rPr>
+      </w:pPr>
       <w:proofErr w:type="spellStart"/>
       <w:r>
         <w:rPr>
           <w:lang w:val="de-DE"/>
         </w:rPr>
-        <w:t>SingleProjectview</w:t>
+        <w:t>Tableview</w:t>
       </w:r>
       <w:proofErr w:type="spellEnd"/>
-      <w:r>
-        <w:rPr>
-          <w:lang w:val="de-DE"/>
-        </w:rPr>
-        <w:t>)</w:t>
-      </w:r>
-      <w:r>
-        <w:rPr>
-          <w:lang w:val="de-DE"/>
-        </w:rPr>
-        <w:br/>
-      </w:r>
-      <w:r>
-        <w:rPr>
-          <w:lang w:val="de-DE"/>
-        </w:rPr>
-        <w:sym w:font="Wingdings" w:char="F0E0"/>
-      </w:r>
-      <w:r>
-        <w:rPr>
-          <w:lang w:val="de-DE"/>
-        </w:rPr>
-        <w:t xml:space="preserve"> </w:t>
-      </w:r>
-      <w:r>
-        <w:rPr>
-          <w:lang w:val="de-DE"/>
-        </w:rPr>
-        <w:t xml:space="preserve">Problem: beim </w:t>
-      </w:r>
+    </w:p>
+    <w:p>
+      <w:pPr>
+        <w:pStyle w:val="Listenabsatz"/>
+        <w:numPr>
+          <w:ilvl w:val="0"/>
+          <w:numId w:val="3"/>
+        </w:numPr>
+        <w:rPr>
+          <w:lang w:val="de-DE"/>
+        </w:rPr>
+      </w:pPr>
       <w:proofErr w:type="spellStart"/>
       <w:r>
         <w:rPr>
           <w:lang w:val="de-DE"/>
         </w:rPr>
-        <w:t>Reloaden</w:t>
+        <w:t>Priority</w:t>
       </w:r>
       <w:proofErr w:type="spellEnd"/>
       <w:r>
         <w:rPr>
           <w:lang w:val="de-DE"/>
         </w:rPr>
-        <w:t xml:space="preserve"> wird Projekt nicht gespeichert – </w:t>
+        <w:t xml:space="preserve"> Filter</w:t>
+      </w:r>
+    </w:p>
+    <w:p>
+      <w:pPr>
+        <w:pStyle w:val="berschrift1"/>
+        <w:rPr>
+          <w:lang w:val="de-DE"/>
+        </w:rPr>
+      </w:pPr>
+      <w:r>
+        <w:rPr>
+          <w:lang w:val="de-DE"/>
+        </w:rPr>
+        <w:t xml:space="preserve">Project </w:t>
       </w:r>
       <w:proofErr w:type="spellStart"/>
       <w:r>
         <w:rPr>
           <w:lang w:val="de-DE"/>
         </w:rPr>
-        <w:t>ggf</w:t>
+        <w:t>Overview</w:t>
       </w:r>
       <w:proofErr w:type="spellEnd"/>
       <w:r>
         <w:rPr>
           <w:lang w:val="de-DE"/>
         </w:rPr>
-        <w:t xml:space="preserve"> Lösung mit Cookies</w:t>
-      </w:r>
-    </w:p>
-    <w:p>
-      <w:pPr>
-        <w:rPr>
-          <w:lang w:val="de-DE"/>
-        </w:rPr>
-      </w:pPr>
+        <w:t xml:space="preserve"> Table</w:t>
+      </w:r>
       <w:bookmarkStart w:id="0" w:name="_GoBack"/>
       <w:bookmarkEnd w:id="0"/>
     </w:p>
     <w:p>
       <w:pPr>
-        <w:pStyle w:val="berschrift1"/>
-        <w:rPr>
-          <w:lang w:val="de-DE"/>
-        </w:rPr>
-      </w:pPr>
-      <w:proofErr w:type="spellStart"/>
-      <w:r>
-        <w:rPr>
-          <w:lang w:val="de-DE"/>
-        </w:rPr>
-        <w:t>NavBar</w:t>
-      </w:r>
-      <w:proofErr w:type="spellEnd"/>
-    </w:p>
-    <w:p>
-      <w:pPr>
-        <w:pStyle w:val="Listenabsatz"/>
-        <w:numPr>
-          <w:ilvl w:val="0"/>
-          <w:numId w:val="3"/>
-        </w:numPr>
-        <w:rPr>
-          <w:lang w:val="de-DE"/>
-        </w:rPr>
-      </w:pPr>
-      <w:proofErr w:type="spellStart"/>
-      <w:r>
-        <w:rPr>
-          <w:lang w:val="de-DE"/>
-        </w:rPr>
-        <w:t>NavBar</w:t>
-      </w:r>
-      <w:proofErr w:type="spellEnd"/>
-      <w:r>
-        <w:rPr>
-          <w:lang w:val="de-DE"/>
-        </w:rPr>
-        <w:t xml:space="preserve"> Style ändern: grau wenn aktiv – schwarz, wenn nicht</w:t>
-      </w:r>
-      <w:r>
-        <w:rPr>
-          <w:lang w:val="de-DE"/>
-        </w:rPr>
-        <w:t xml:space="preserve"> </w:t>
-      </w:r>
-    </w:p>
-    <w:p>
-      <w:pPr>
-        <w:rPr>
-          <w:lang w:val="de-DE"/>
-        </w:rPr>
-      </w:pPr>
-    </w:p>
-    <w:p>
-      <w:pPr>
-        <w:pStyle w:val="berschrift1"/>
-        <w:rPr>
-          <w:lang w:val="de-DE"/>
-        </w:rPr>
-      </w:pPr>
-      <w:proofErr w:type="spellStart"/>
-      <w:r>
-        <w:rPr>
-          <w:lang w:val="de-DE"/>
-        </w:rPr>
-        <w:t>Tableview</w:t>
-      </w:r>
-      <w:proofErr w:type="spellEnd"/>
-    </w:p>
-    <w:p>
-      <w:pPr>
-        <w:pStyle w:val="Listenabsatz"/>
-        <w:numPr>
-          <w:ilvl w:val="0"/>
-          <w:numId w:val="3"/>
-        </w:numPr>
-        <w:rPr>
-          <w:lang w:val="de-DE"/>
-        </w:rPr>
-      </w:pPr>
-      <w:r>
-        <w:rPr>
-          <w:lang w:val="de-DE"/>
-        </w:rPr>
-        <w:t xml:space="preserve">Anzeigen/Ausblenden der einzelnen Spalten – </w:t>
-      </w:r>
-      <w:proofErr w:type="spellStart"/>
-      <w:r>
-        <w:rPr>
-          <w:lang w:val="de-DE"/>
-        </w:rPr>
-        <w:t>Vuex</w:t>
-      </w:r>
-      <w:proofErr w:type="spellEnd"/>
-      <w:r>
-        <w:rPr>
-          <w:lang w:val="de-DE"/>
-        </w:rPr>
-        <w:t xml:space="preserve"> </w:t>
-      </w:r>
-    </w:p>
-    <w:p>
-      <w:pPr>
-        <w:pStyle w:val="Listenabsatz"/>
-        <w:numPr>
-          <w:ilvl w:val="0"/>
-          <w:numId w:val="3"/>
-        </w:numPr>
-        <w:rPr>
-          <w:lang w:val="de-DE"/>
-        </w:rPr>
-      </w:pPr>
-      <w:r>
-        <w:rPr>
-          <w:lang w:val="de-DE"/>
-        </w:rPr>
-        <w:t>Umbenennen der Custom Fields</w:t>
-      </w:r>
-    </w:p>
-    <w:p>
-      <w:pPr>
-        <w:pStyle w:val="Listenabsatz"/>
-        <w:numPr>
-          <w:ilvl w:val="0"/>
-          <w:numId w:val="3"/>
-        </w:numPr>
-        <w:rPr>
-          <w:lang w:val="de-DE"/>
-        </w:rPr>
-      </w:pPr>
-      <w:proofErr w:type="spellStart"/>
-      <w:r>
-        <w:rPr>
-          <w:lang w:val="de-DE"/>
-        </w:rPr>
-        <w:t>Priority</w:t>
-      </w:r>
-      <w:proofErr w:type="spellEnd"/>
-      <w:r>
-        <w:rPr>
-          <w:lang w:val="de-DE"/>
-        </w:rPr>
-        <w:t xml:space="preserve"> Filter</w:t>
-      </w:r>
-    </w:p>
-    <w:p>
-      <w:pPr>
-        <w:pStyle w:val="berschrift1"/>
-        <w:rPr>
-          <w:lang w:val="de-DE"/>
-        </w:rPr>
-      </w:pPr>
-      <w:r>
-        <w:rPr>
-          <w:lang w:val="de-DE"/>
-        </w:rPr>
-        <w:t xml:space="preserve">Project </w:t>
-      </w:r>
-      <w:proofErr w:type="spellStart"/>
-      <w:r>
-        <w:rPr>
-          <w:lang w:val="de-DE"/>
-        </w:rPr>
-        <w:t>Overview</w:t>
-      </w:r>
-      <w:proofErr w:type="spellEnd"/>
-      <w:r>
-        <w:rPr>
-          <w:lang w:val="de-DE"/>
-        </w:rPr>
-        <w:t xml:space="preserve"> Table</w:t>
-      </w:r>
-    </w:p>
-    <w:p>
-      <w:pPr>
         <w:pStyle w:val="Listenabsatz"/>
         <w:numPr>
           <w:ilvl w:val="0"/>
@@ -548,14 +402,14 @@
         <w:rPr>
           <w:lang w:val="de-DE"/>
         </w:rPr>
-        <w:t>Anzeigen des aktuellen Projektnamen</w:t>
-      </w:r>
-    </w:p>
-    <w:p>
-      <w:pPr>
-        <w:pStyle w:val="Listenabsatz"/>
-        <w:numPr>
-          <w:ilvl w:val="0"/>
+        <w:t>Anzeigen der Anzahl an Elementen in den Kategorien</w:t>
+      </w:r>
+    </w:p>
+    <w:p>
+      <w:pPr>
+        <w:pStyle w:val="Listenabsatz"/>
+        <w:numPr>
+          <w:ilvl w:val="1"/>
           <w:numId w:val="4"/>
         </w:numPr>
         <w:rPr>
@@ -566,7 +420,7 @@
         <w:rPr>
           <w:lang w:val="de-DE"/>
         </w:rPr>
-        <w:t>Anzeigen der Anzahl an Elementen in den Kategorien</w:t>
+        <w:t>Lifecycle Problem</w:t>
       </w:r>
     </w:p>
     <w:p>
@@ -753,7 +607,6 @@
         <w:rPr>
           <w:lang w:val="de-DE"/>
         </w:rPr>
-        <w:lastRenderedPageBreak/>
         <w:t>Shotlist</w:t>
       </w:r>
       <w:proofErr w:type="spellEnd"/>
@@ -849,6 +702,7 @@
         <w:rPr>
           <w:lang w:val="de-DE"/>
         </w:rPr>
+        <w:lastRenderedPageBreak/>
         <w:t>Download Excel</w:t>
       </w:r>
       <w:r>
@@ -1173,7 +1027,7 @@
 </file>
 
 <file path=word/numbering.xml><?xml version="1.0" encoding="utf-8"?>
-<w:numbering xmlns:wpc="http://schemas.microsoft.com/office/word/2010/wordprocessingCanvas" xmlns:cx="http://schemas.microsoft.com/office/drawing/2014/chartex" xmlns:cx1="http://schemas.microsoft.com/office/drawing/2015/9/8/chartex" xmlns:cx2="http://schemas.microsoft.com/office/drawing/2015/10/21/chartex" xmlns:cx3="http://schemas.microsoft.com/office/drawing/2016/5/9/chartex" xmlns:cx4="http://schemas.microsoft.com/office/drawing/2016/5/10/chartex" xmlns:cx5="http://schemas.microsoft.com/office/drawing/2016/5/11/chartex" xmlns:cx6="http://schemas.microsoft.com/office/drawing/2016/5/12/chartex" xmlns:cx7="http://schemas.microsoft.com/office/drawing/2016/5/13/chartex" xmlns:cx8="http://schemas.microsoft.com/office/drawing/2016/5/14/chartex" xmlns:mc="http://schemas.openxmlformats.org/markup-compatibility/2006" xmlns:aink="http://schemas.microsoft.com/office/drawing/2016/ink" xmlns:am3d="http://schemas.microsoft.com/office/drawing/2017/model3d" xmlns:o="urn:schemas-microsoft-com:office:office" xmlns:r="http://schemas.openxmlformats.org/officeDocument/2006/relationships" xmlns:m="http://schemas.openxmlformats.org/officeDocument/2006/math" xmlns:v="urn:schemas-microsoft-com:vml" xmlns:wp14="http://schemas.microsoft.com/office/word/2010/wordprocessingDrawing" xmlns:wp="http://schemas.openxmlformats.org/drawingml/2006/wordprocessingDrawing" xmlns:w10="urn:schemas-microsoft-com:office:word" xmlns:w="http://schemas.openxmlformats.org/wordprocessingml/2006/main" xmlns:w14="http://schemas.microsoft.com/office/word/2010/wordml" xmlns:w15="http://schemas.microsoft.com/office/word/2012/wordml" xmlns:w16cid="http://schemas.microsoft.com/office/word/2016/wordml/cid" xmlns:w16se="http://schemas.microsoft.com/office/word/2015/wordml/symex" xmlns:wpg="http://schemas.microsoft.com/office/word/2010/wordprocessingGroup" xmlns:wpi="http://schemas.microsoft.com/office/word/2010/wordprocessingInk" xmlns:wne="http://schemas.microsoft.com/office/word/2006/wordml" xmlns:wps="http://schemas.microsoft.com/office/word/2010/wordprocessingShape" mc:Ignorable="w14 w15 w16se w16cid wp14">
+<w:numbering xmlns:wpc="http://schemas.microsoft.com/office/word/2010/wordprocessingCanvas" xmlns:cx="http://schemas.microsoft.com/office/drawing/2014/chartex" xmlns:cx1="http://schemas.microsoft.com/office/drawing/2015/9/8/chartex" xmlns:cx2="http://schemas.microsoft.com/office/drawing/2015/10/21/chartex" xmlns:cx3="http://schemas.microsoft.com/office/drawing/2016/5/9/chartex" xmlns:cx4="http://schemas.microsoft.com/office/drawing/2016/5/10/chartex" xmlns:cx5="http://schemas.microsoft.com/office/drawing/2016/5/11/chartex" xmlns:cx6="http://schemas.microsoft.com/office/drawing/2016/5/12/chartex" xmlns:cx7="http://schemas.microsoft.com/office/drawing/2016/5/13/chartex" xmlns:cx8="http://schemas.microsoft.com/office/drawing/2016/5/14/chartex" xmlns:mc="http://schemas.openxmlformats.org/markup-compatibility/2006" xmlns:aink="http://schemas.microsoft.com/office/drawing/2016/ink" xmlns:am3d="http://schemas.microsoft.com/office/drawing/2017/model3d" xmlns:o="urn:schemas-microsoft-com:office:office" xmlns:r="http://schemas.openxmlformats.org/officeDocument/2006/relationships" xmlns:m="http://schemas.openxmlformats.org/officeDocument/2006/math" xmlns:v="urn:schemas-microsoft-com:vml" xmlns:wp14="http://schemas.microsoft.com/office/word/2010/wordprocessingDrawing" xmlns:wp="http://schemas.openxmlformats.org/drawingml/2006/wordprocessingDrawing" xmlns:w10="urn:schemas-microsoft-com:office:word" xmlns:w="http://schemas.openxmlformats.org/wordprocessingml/2006/main" xmlns:w14="http://schemas.microsoft.com/office/word/2010/wordml" xmlns:w15="http://schemas.microsoft.com/office/word/2012/wordml" xmlns:w16cex="http://schemas.microsoft.com/office/word/2018/wordml/cex" xmlns:w16cid="http://schemas.microsoft.com/office/word/2016/wordml/cid" xmlns:w16="http://schemas.microsoft.com/office/word/2018/wordml" xmlns:w16se="http://schemas.microsoft.com/office/word/2015/wordml/symex" xmlns:wpg="http://schemas.microsoft.com/office/word/2010/wordprocessingGroup" xmlns:wpi="http://schemas.microsoft.com/office/word/2010/wordprocessingInk" xmlns:wne="http://schemas.microsoft.com/office/word/2006/wordml" xmlns:wps="http://schemas.microsoft.com/office/word/2010/wordprocessingShape" mc:Ignorable="w14 w15 w16se w16cid w16 w16cex wp14">
   <w:abstractNum w:abstractNumId="0" w15:restartNumberingAfterBreak="0">
     <w:nsid w:val="0FC6492D"/>
     <w:multiLevelType w:val="hybridMultilevel"/>
@@ -1190,7 +1044,7 @@
         <w:rFonts w:ascii="Symbol" w:hAnsi="Symbol" w:hint="default"/>
       </w:rPr>
     </w:lvl>
-    <w:lvl w:ilvl="1" w:tplc="08090003" w:tentative="1">
+    <w:lvl w:ilvl="1" w:tplc="08090003">
       <w:start w:val="1"/>
       <w:numFmt w:val="bullet"/>
       <w:lvlText w:val="o"/>
@@ -2106,7 +1960,7 @@
 </file>
 
 <file path=word/styles.xml><?xml version="1.0" encoding="utf-8"?>
-<w:styles xmlns:mc="http://schemas.openxmlformats.org/markup-compatibility/2006" xmlns:r="http://schemas.openxmlformats.org/officeDocument/2006/relationships" xmlns:w="http://schemas.openxmlformats.org/wordprocessingml/2006/main" xmlns:w14="http://schemas.microsoft.com/office/word/2010/wordml" xmlns:w15="http://schemas.microsoft.com/office/word/2012/wordml" xmlns:w16cid="http://schemas.microsoft.com/office/word/2016/wordml/cid" xmlns:w16se="http://schemas.microsoft.com/office/word/2015/wordml/symex" mc:Ignorable="w14 w15 w16se w16cid">
+<w:styles xmlns:mc="http://schemas.openxmlformats.org/markup-compatibility/2006" xmlns:r="http://schemas.openxmlformats.org/officeDocument/2006/relationships" xmlns:w="http://schemas.openxmlformats.org/wordprocessingml/2006/main" xmlns:w14="http://schemas.microsoft.com/office/word/2010/wordml" xmlns:w15="http://schemas.microsoft.com/office/word/2012/wordml" xmlns:w16cex="http://schemas.microsoft.com/office/word/2018/wordml/cex" xmlns:w16cid="http://schemas.microsoft.com/office/word/2016/wordml/cid" xmlns:w16="http://schemas.microsoft.com/office/word/2018/wordml" xmlns:w16se="http://schemas.microsoft.com/office/word/2015/wordml/symex" mc:Ignorable="w14 w15 w16se w16cid w16 w16cex">
   <w:docDefaults>
     <w:rPrDefault>
       <w:rPr>

</xml_diff>

<commit_message>
Project Table Bug Fixes
</commit_message>
<xml_diff>
--- a/03-Extras/TODO.docx
+++ b/03-Extras/TODO.docx
@@ -62,39 +62,24 @@
           <w:lang w:val="de-DE"/>
         </w:rPr>
       </w:pPr>
-      <w:proofErr w:type="spellStart"/>
       <w:r>
         <w:rPr>
           <w:lang w:val="de-DE"/>
         </w:rPr>
         <w:t>Tableview</w:t>
       </w:r>
-      <w:proofErr w:type="spellEnd"/>
-    </w:p>
-    <w:p>
-      <w:pPr>
-        <w:pStyle w:val="Listenabsatz"/>
-        <w:numPr>
-          <w:ilvl w:val="0"/>
-          <w:numId w:val="3"/>
-        </w:numPr>
-        <w:rPr>
-          <w:lang w:val="de-DE"/>
-        </w:rPr>
-      </w:pPr>
-      <w:proofErr w:type="spellStart"/>
-      <w:r>
-        <w:rPr>
-          <w:lang w:val="de-DE"/>
-        </w:rPr>
-        <w:t>Priority</w:t>
-      </w:r>
-      <w:proofErr w:type="spellEnd"/>
-      <w:r>
-        <w:rPr>
-          <w:lang w:val="de-DE"/>
-        </w:rPr>
-        <w:t xml:space="preserve"> Filter</w:t>
+    </w:p>
+    <w:p>
+      <w:pPr>
+        <w:rPr>
+          <w:lang w:val="de-DE"/>
+        </w:rPr>
+      </w:pPr>
+      <w:r>
+        <w:rPr>
+          <w:lang w:val="de-DE"/>
+        </w:rPr>
+        <w:t>/</w:t>
       </w:r>
     </w:p>
     <w:p>
@@ -108,16 +93,8 @@
         <w:rPr>
           <w:lang w:val="de-DE"/>
         </w:rPr>
-        <w:t xml:space="preserve">Project </w:t>
-      </w:r>
-      <w:proofErr w:type="spellStart"/>
-      <w:r>
-        <w:rPr>
-          <w:lang w:val="de-DE"/>
-        </w:rPr>
-        <w:t>Overview</w:t>
-      </w:r>
-      <w:proofErr w:type="spellEnd"/>
+        <w:t>Project Overview</w:t>
+      </w:r>
       <w:r>
         <w:rPr>
           <w:lang w:val="de-DE"/>
@@ -140,97 +117,16 @@
         <w:rPr>
           <w:lang w:val="de-DE"/>
         </w:rPr>
-        <w:t>Projekte updaten</w:t>
-      </w:r>
-    </w:p>
-    <w:p>
-      <w:pPr>
-        <w:pStyle w:val="Listenabsatz"/>
-        <w:numPr>
-          <w:ilvl w:val="0"/>
-          <w:numId w:val="1"/>
-        </w:numPr>
-        <w:rPr>
-          <w:lang w:val="de-DE"/>
-        </w:rPr>
-      </w:pPr>
-      <w:proofErr w:type="spellStart"/>
-      <w:r>
-        <w:rPr>
-          <w:lang w:val="de-DE"/>
-        </w:rPr>
-        <w:t>Priority</w:t>
-      </w:r>
-      <w:proofErr w:type="spellEnd"/>
-      <w:r>
-        <w:rPr>
-          <w:lang w:val="de-DE"/>
-        </w:rPr>
-        <w:t xml:space="preserve"> Star Probleme beheben- </w:t>
-      </w:r>
-      <w:r>
-        <w:rPr>
-          <w:lang w:val="de-DE"/>
-        </w:rPr>
-        <w:t>anzeigen + updaten</w:t>
-      </w:r>
-    </w:p>
-    <w:p>
-      <w:pPr>
-        <w:pStyle w:val="Listenabsatz"/>
-        <w:numPr>
-          <w:ilvl w:val="0"/>
-          <w:numId w:val="1"/>
-        </w:numPr>
-        <w:rPr>
-          <w:lang w:val="de-DE"/>
-        </w:rPr>
-      </w:pPr>
-      <w:r>
-        <w:rPr>
-          <w:lang w:val="de-DE"/>
-        </w:rPr>
         <w:t>Projekte sortieren</w:t>
       </w:r>
-    </w:p>
-    <w:p>
-      <w:pPr>
-        <w:pStyle w:val="Listenabsatz"/>
-        <w:numPr>
-          <w:ilvl w:val="0"/>
-          <w:numId w:val="1"/>
-        </w:numPr>
-        <w:rPr>
-          <w:lang w:val="de-DE"/>
-        </w:rPr>
-      </w:pPr>
-      <w:r>
-        <w:rPr>
-          <w:lang w:val="de-DE"/>
-        </w:rPr>
-        <w:t xml:space="preserve">Nur je eine leere </w:t>
-      </w:r>
-      <w:proofErr w:type="spellStart"/>
-      <w:r>
-        <w:rPr>
-          <w:lang w:val="de-DE"/>
-        </w:rPr>
-        <w:t>Row</w:t>
-      </w:r>
-      <w:proofErr w:type="spellEnd"/>
-      <w:r>
-        <w:rPr>
-          <w:lang w:val="de-DE"/>
-        </w:rPr>
-        <w:t xml:space="preserve"> erstellen dürfen</w:t>
-      </w:r>
-    </w:p>
-    <w:p>
-      <w:pPr>
-        <w:rPr>
-          <w:lang w:val="de-DE"/>
-        </w:rPr>
-      </w:pPr>
+      <w:r>
+        <w:rPr>
+          <w:lang w:val="de-DE"/>
+        </w:rPr>
+        <w:t>???</w:t>
+      </w:r>
+      <w:bookmarkStart w:id="0" w:name="_GoBack"/>
+      <w:bookmarkEnd w:id="0"/>
     </w:p>
     <w:p>
       <w:pPr>
@@ -239,14 +135,12 @@
           <w:lang w:val="de-DE"/>
         </w:rPr>
       </w:pPr>
-      <w:proofErr w:type="spellStart"/>
       <w:r>
         <w:rPr>
           <w:lang w:val="de-DE"/>
         </w:rPr>
         <w:t>Calendar</w:t>
       </w:r>
-      <w:proofErr w:type="spellEnd"/>
     </w:p>
     <w:p>
       <w:pPr>
@@ -260,24 +154,11 @@
         <w:t>Calendar Entry update</w:t>
       </w:r>
       <w:r>
-        <w:t xml:space="preserve"> </w:t>
-      </w:r>
-      <w:proofErr w:type="spellStart"/>
-      <w:r>
-        <w:t>Probleme</w:t>
-      </w:r>
-      <w:proofErr w:type="spellEnd"/>
-      <w:r>
-        <w:t xml:space="preserve"> </w:t>
-      </w:r>
-      <w:proofErr w:type="spellStart"/>
-      <w:r>
-        <w:t>l</w:t>
+        <w:t xml:space="preserve"> Probleme l</w:t>
       </w:r>
       <w:r>
         <w:t>ösen</w:t>
       </w:r>
-      <w:proofErr w:type="spellEnd"/>
     </w:p>
     <w:p>
       <w:pPr>
@@ -348,6 +229,12 @@
           <w:lang w:val="de-DE"/>
         </w:rPr>
       </w:pPr>
+      <w:r>
+        <w:rPr>
+          <w:lang w:val="de-DE"/>
+        </w:rPr>
+        <w:t>/</w:t>
+      </w:r>
     </w:p>
     <w:p>
       <w:pPr>
@@ -356,19 +243,11 @@
           <w:lang w:val="de-DE"/>
         </w:rPr>
       </w:pPr>
-      <w:proofErr w:type="spellStart"/>
-      <w:r>
-        <w:rPr>
-          <w:lang w:val="de-DE"/>
-        </w:rPr>
-        <w:t>Documents</w:t>
-      </w:r>
-      <w:proofErr w:type="spellEnd"/>
-      <w:r>
-        <w:rPr>
-          <w:lang w:val="de-DE"/>
-        </w:rPr>
-        <w:t xml:space="preserve"> &amp; Scripts</w:t>
+      <w:r>
+        <w:rPr>
+          <w:lang w:val="de-DE"/>
+        </w:rPr>
+        <w:t>Documents &amp; Scripts</w:t>
       </w:r>
     </w:p>
     <w:p>
@@ -382,19 +261,11 @@
           <w:lang w:val="de-DE"/>
         </w:rPr>
       </w:pPr>
-      <w:proofErr w:type="spellStart"/>
-      <w:r>
-        <w:rPr>
-          <w:lang w:val="de-DE"/>
-        </w:rPr>
-        <w:t>Todo</w:t>
-      </w:r>
-      <w:proofErr w:type="spellEnd"/>
-      <w:r>
-        <w:rPr>
-          <w:lang w:val="de-DE"/>
-        </w:rPr>
-        <w:t xml:space="preserve"> Liste</w:t>
+      <w:r>
+        <w:rPr>
+          <w:lang w:val="de-DE"/>
+        </w:rPr>
+        <w:t>Todo Liste</w:t>
       </w:r>
     </w:p>
     <w:p>
@@ -426,19 +297,11 @@
           <w:lang w:val="de-DE"/>
         </w:rPr>
       </w:pPr>
-      <w:proofErr w:type="spellStart"/>
-      <w:r>
-        <w:rPr>
-          <w:lang w:val="de-DE"/>
-        </w:rPr>
-        <w:t>Vuex</w:t>
-      </w:r>
-      <w:proofErr w:type="spellEnd"/>
-      <w:r>
-        <w:rPr>
-          <w:lang w:val="de-DE"/>
-        </w:rPr>
-        <w:t xml:space="preserve"> speichern, laden, updaten, löschen</w:t>
+      <w:r>
+        <w:rPr>
+          <w:lang w:val="de-DE"/>
+        </w:rPr>
+        <w:t>Vuex speichern, laden, updaten, löschen</w:t>
       </w:r>
     </w:p>
     <w:p>
@@ -452,19 +315,11 @@
           <w:lang w:val="de-DE"/>
         </w:rPr>
       </w:pPr>
-      <w:proofErr w:type="spellStart"/>
-      <w:r>
-        <w:rPr>
-          <w:lang w:val="de-DE"/>
-        </w:rPr>
-        <w:t>Vuex</w:t>
-      </w:r>
-      <w:proofErr w:type="spellEnd"/>
-      <w:r>
-        <w:rPr>
-          <w:lang w:val="de-DE"/>
-        </w:rPr>
-        <w:t xml:space="preserve"> Name ändern</w:t>
+      <w:r>
+        <w:rPr>
+          <w:lang w:val="de-DE"/>
+        </w:rPr>
+        <w:t>Vuex Name ändern</w:t>
       </w:r>
     </w:p>
     <w:p>
@@ -478,33 +333,11 @@
           <w:lang w:val="de-DE"/>
         </w:rPr>
       </w:pPr>
-      <w:proofErr w:type="spellStart"/>
-      <w:r>
-        <w:rPr>
-          <w:lang w:val="de-DE"/>
-        </w:rPr>
-        <w:t>Vuex</w:t>
-      </w:r>
-      <w:proofErr w:type="spellEnd"/>
-      <w:r>
-        <w:rPr>
-          <w:lang w:val="de-DE"/>
-        </w:rPr>
-        <w:t xml:space="preserve"> </w:t>
-      </w:r>
-      <w:proofErr w:type="spellStart"/>
-      <w:r>
-        <w:rPr>
-          <w:lang w:val="de-DE"/>
-        </w:rPr>
-        <w:t>Document</w:t>
-      </w:r>
-      <w:proofErr w:type="spellEnd"/>
-      <w:r>
-        <w:rPr>
-          <w:lang w:val="de-DE"/>
-        </w:rPr>
-        <w:t xml:space="preserve"> Create</w:t>
+      <w:r>
+        <w:rPr>
+          <w:lang w:val="de-DE"/>
+        </w:rPr>
+        <w:t>Vuex Document Create</w:t>
       </w:r>
     </w:p>
     <w:p>
@@ -521,19 +354,11 @@
           <w:lang w:val="de-DE"/>
         </w:rPr>
       </w:pPr>
-      <w:proofErr w:type="spellStart"/>
-      <w:r>
-        <w:rPr>
-          <w:lang w:val="de-DE"/>
-        </w:rPr>
-        <w:t>Shotlist</w:t>
-      </w:r>
-      <w:proofErr w:type="spellEnd"/>
-      <w:r>
-        <w:rPr>
-          <w:lang w:val="de-DE"/>
-        </w:rPr>
-        <w:t xml:space="preserve"> &amp; Storyboard</w:t>
+      <w:r>
+        <w:rPr>
+          <w:lang w:val="de-DE"/>
+        </w:rPr>
+        <w:t>Shotlist &amp; Storyboard</w:t>
       </w:r>
     </w:p>
     <w:p>
@@ -547,19 +372,11 @@
           <w:lang w:val="de-DE"/>
         </w:rPr>
       </w:pPr>
-      <w:proofErr w:type="spellStart"/>
-      <w:r>
-        <w:rPr>
-          <w:lang w:val="de-DE"/>
-        </w:rPr>
-        <w:t>Vuex</w:t>
-      </w:r>
-      <w:proofErr w:type="spellEnd"/>
-      <w:r>
-        <w:rPr>
-          <w:lang w:val="de-DE"/>
-        </w:rPr>
-        <w:t xml:space="preserve"> Liste erstellen, löschen, updaten, laden</w:t>
+      <w:r>
+        <w:rPr>
+          <w:lang w:val="de-DE"/>
+        </w:rPr>
+        <w:t>Vuex Liste erstellen, löschen, updaten, laden</w:t>
       </w:r>
     </w:p>
     <w:p>
@@ -573,19 +390,11 @@
           <w:lang w:val="de-DE"/>
         </w:rPr>
       </w:pPr>
-      <w:proofErr w:type="spellStart"/>
-      <w:r>
-        <w:rPr>
-          <w:lang w:val="de-DE"/>
-        </w:rPr>
-        <w:t>Vuex</w:t>
-      </w:r>
-      <w:proofErr w:type="spellEnd"/>
-      <w:r>
-        <w:rPr>
-          <w:lang w:val="de-DE"/>
-        </w:rPr>
-        <w:t xml:space="preserve"> Shot erstellen, löschen, updaten, laden</w:t>
+      <w:r>
+        <w:rPr>
+          <w:lang w:val="de-DE"/>
+        </w:rPr>
+        <w:t>Vuex Shot erstellen, löschen, updaten, laden</w:t>
       </w:r>
     </w:p>
     <w:p>
@@ -679,19 +488,11 @@
           <w:lang w:val="de-DE"/>
         </w:rPr>
       </w:pPr>
-      <w:proofErr w:type="spellStart"/>
-      <w:r>
-        <w:rPr>
-          <w:lang w:val="de-DE"/>
-        </w:rPr>
-        <w:t>Vuex</w:t>
-      </w:r>
-      <w:proofErr w:type="spellEnd"/>
-      <w:r>
-        <w:rPr>
-          <w:lang w:val="de-DE"/>
-        </w:rPr>
-        <w:t xml:space="preserve"> Board erstellen, löschen, updaten, laden</w:t>
+      <w:r>
+        <w:rPr>
+          <w:lang w:val="de-DE"/>
+        </w:rPr>
+        <w:t>Vuex Board erstellen, löschen, updaten, laden</w:t>
       </w:r>
     </w:p>
     <w:p>
@@ -726,14 +527,12 @@
           <w:lang w:val="de-DE"/>
         </w:rPr>
       </w:pPr>
-      <w:proofErr w:type="spellStart"/>
       <w:r>
         <w:rPr>
           <w:lang w:val="de-DE"/>
         </w:rPr>
         <w:t>Contacts</w:t>
       </w:r>
-      <w:proofErr w:type="spellEnd"/>
     </w:p>
     <w:p>
       <w:pPr>
@@ -785,22 +584,12 @@
           <w:lang w:val="de-DE"/>
         </w:rPr>
       </w:pPr>
-      <w:proofErr w:type="spellStart"/>
-      <w:r>
-        <w:rPr>
-          <w:lang w:val="de-DE"/>
-        </w:rPr>
-        <w:t>Vuex</w:t>
-      </w:r>
-      <w:proofErr w:type="spellEnd"/>
-      <w:r>
-        <w:rPr>
-          <w:lang w:val="de-DE"/>
-        </w:rPr>
-        <w:t xml:space="preserve"> speichern, löschen, laden</w:t>
-      </w:r>
-      <w:bookmarkStart w:id="0" w:name="_GoBack"/>
-      <w:bookmarkEnd w:id="0"/>
+      <w:r>
+        <w:rPr>
+          <w:lang w:val="de-DE"/>
+        </w:rPr>
+        <w:t>Vuex speichern, löschen, laden</w:t>
+      </w:r>
     </w:p>
     <w:p>
       <w:pPr>
@@ -861,19 +650,11 @@
           <w:lang w:val="de-DE"/>
         </w:rPr>
       </w:pPr>
-      <w:proofErr w:type="spellStart"/>
-      <w:r>
-        <w:rPr>
-          <w:lang w:val="de-DE"/>
-        </w:rPr>
-        <w:t>UserProfile</w:t>
-      </w:r>
-      <w:proofErr w:type="spellEnd"/>
-      <w:r>
-        <w:rPr>
-          <w:lang w:val="de-DE"/>
-        </w:rPr>
-        <w:t xml:space="preserve"> Page</w:t>
+      <w:r>
+        <w:rPr>
+          <w:lang w:val="de-DE"/>
+        </w:rPr>
+        <w:t>UserProfile Page</w:t>
       </w:r>
     </w:p>
     <w:p>

</xml_diff>

<commit_message>
Backup ohne Backend Kopplung
</commit_message>
<xml_diff>
--- a/03-Extras/TODO.docx
+++ b/03-Extras/TODO.docx
@@ -15,6 +15,28 @@
         </w:rPr>
         <w:t xml:space="preserve">TODO </w:t>
       </w:r>
+    </w:p>
+    <w:p>
+      <w:pPr>
+        <w:rPr>
+          <w:lang w:val="de-DE"/>
+        </w:rPr>
+      </w:pPr>
+    </w:p>
+    <w:p>
+      <w:pPr>
+        <w:rPr>
+          <w:lang w:val="de-DE"/>
+        </w:rPr>
+      </w:pPr>
+      <w:r>
+        <w:rPr>
+          <w:lang w:val="de-DE"/>
+        </w:rPr>
+        <w:t>Verbindung zwischen Datenbank und Frontend</w:t>
+      </w:r>
+      <w:bookmarkStart w:id="0" w:name="_GoBack"/>
+      <w:bookmarkEnd w:id="0"/>
     </w:p>
     <w:p>
       <w:pPr>
@@ -45,14 +67,13 @@
         <w:rPr>
           <w:lang w:val="de-DE"/>
         </w:rPr>
-        <w:t>Lifecycle Problem beim Laden des ausgewählten Projekts</w:t>
-      </w:r>
-      <w:r>
-        <w:rPr>
-          <w:lang w:val="de-DE"/>
-        </w:rPr>
-        <w:br/>
-        <w:t>- Page Refresh</w:t>
+        <w:t xml:space="preserve">Lifecycle Problem </w:t>
+      </w:r>
+      <w:r>
+        <w:rPr>
+          <w:lang w:val="de-DE"/>
+        </w:rPr>
+        <w:t>– Page Refresh</w:t>
       </w:r>
     </w:p>
     <w:p>
@@ -128,24 +149,6 @@
     </w:p>
     <w:p>
       <w:pPr>
-        <w:pStyle w:val="Listenabsatz"/>
-        <w:numPr>
-          <w:ilvl w:val="0"/>
-          <w:numId w:val="1"/>
-        </w:numPr>
-        <w:rPr>
-          <w:lang w:val="de-DE"/>
-        </w:rPr>
-      </w:pPr>
-      <w:r>
-        <w:rPr>
-          <w:lang w:val="de-DE"/>
-        </w:rPr>
-        <w:t>Vuex Mutation Problem?</w:t>
-      </w:r>
-    </w:p>
-    <w:p>
-      <w:pPr>
         <w:pStyle w:val="berschrift1"/>
         <w:rPr>
           <w:lang w:val="de-DE"/>
@@ -170,8 +173,6 @@
         </w:rPr>
         <w:t>/</w:t>
       </w:r>
-      <w:bookmarkStart w:id="0" w:name="_GoBack"/>
-      <w:bookmarkEnd w:id="0"/>
     </w:p>
     <w:p>
       <w:pPr>
@@ -229,69 +230,14 @@
         <w:rPr>
           <w:lang w:val="de-DE"/>
         </w:rPr>
-        <w:t xml:space="preserve">Vuex </w:t>
-      </w:r>
-    </w:p>
-    <w:p>
-      <w:pPr>
-        <w:pStyle w:val="Listenabsatz"/>
-        <w:numPr>
-          <w:ilvl w:val="1"/>
-          <w:numId w:val="5"/>
-        </w:numPr>
-        <w:rPr>
-          <w:lang w:val="de-DE"/>
-        </w:rPr>
-      </w:pPr>
-      <w:r>
-        <w:rPr>
-          <w:lang w:val="de-DE"/>
-        </w:rPr>
-        <w:t>speichern, laden, updaten, löschen</w:t>
-      </w:r>
-    </w:p>
-    <w:p>
-      <w:pPr>
-        <w:pStyle w:val="Listenabsatz"/>
-        <w:numPr>
-          <w:ilvl w:val="1"/>
-          <w:numId w:val="5"/>
-        </w:numPr>
-        <w:rPr>
-          <w:lang w:val="de-DE"/>
-        </w:rPr>
-      </w:pPr>
-      <w:r>
-        <w:rPr>
-          <w:lang w:val="de-DE"/>
-        </w:rPr>
-        <w:t>Name ändern</w:t>
-      </w:r>
-    </w:p>
-    <w:p>
-      <w:pPr>
-        <w:pStyle w:val="Listenabsatz"/>
-        <w:numPr>
-          <w:ilvl w:val="1"/>
-          <w:numId w:val="5"/>
-        </w:numPr>
-        <w:rPr>
-          <w:lang w:val="de-DE"/>
-        </w:rPr>
-      </w:pPr>
-      <w:r>
-        <w:rPr>
-          <w:lang w:val="de-DE"/>
-        </w:rPr>
-        <w:t>Document Create</w:t>
-      </w:r>
-    </w:p>
-    <w:p>
-      <w:pPr>
-        <w:rPr>
-          <w:lang w:val="de-DE"/>
-        </w:rPr>
-      </w:pPr>
+        <w:t>Vuex</w:t>
+      </w:r>
+      <w:r>
+        <w:rPr>
+          <w:lang w:val="de-DE"/>
+        </w:rPr>
+        <w:t xml:space="preserve"> Funktionen testen</w:t>
+      </w:r>
     </w:p>
     <w:p>
       <w:pPr>
@@ -324,41 +270,11 @@
         </w:rPr>
         <w:t>Vuex</w:t>
       </w:r>
-    </w:p>
-    <w:p>
-      <w:pPr>
-        <w:pStyle w:val="Listenabsatz"/>
-        <w:numPr>
-          <w:ilvl w:val="1"/>
-          <w:numId w:val="6"/>
-        </w:numPr>
-        <w:rPr>
-          <w:lang w:val="de-DE"/>
-        </w:rPr>
-      </w:pPr>
-      <w:r>
-        <w:rPr>
-          <w:lang w:val="de-DE"/>
-        </w:rPr>
-        <w:t>Liste erstellen, löschen, updaten, laden</w:t>
-      </w:r>
-    </w:p>
-    <w:p>
-      <w:pPr>
-        <w:pStyle w:val="Listenabsatz"/>
-        <w:numPr>
-          <w:ilvl w:val="1"/>
-          <w:numId w:val="6"/>
-        </w:numPr>
-        <w:rPr>
-          <w:lang w:val="de-DE"/>
-        </w:rPr>
-      </w:pPr>
-      <w:r>
-        <w:rPr>
-          <w:lang w:val="de-DE"/>
-        </w:rPr>
-        <w:t>Shot erstellen, löschen, updaten, laden</w:t>
+      <w:r>
+        <w:rPr>
+          <w:lang w:val="de-DE"/>
+        </w:rPr>
+        <w:t xml:space="preserve"> Funktionen testen</w:t>
       </w:r>
     </w:p>
     <w:p>
@@ -376,7 +292,13 @@
         <w:rPr>
           <w:lang w:val="de-DE"/>
         </w:rPr>
-        <w:t>Bild darstellen</w:t>
+        <w:t>Locations nur von Location P</w:t>
+      </w:r>
+      <w:r>
+        <w:rPr>
+          <w:lang w:val="de-DE"/>
+        </w:rPr>
+        <w:t>age</w:t>
       </w:r>
     </w:p>
     <w:p>
@@ -394,13 +316,147 @@
         <w:rPr>
           <w:lang w:val="de-DE"/>
         </w:rPr>
-        <w:t>Locations nur von Location P</w:t>
-      </w:r>
-      <w:r>
-        <w:rPr>
-          <w:lang w:val="de-DE"/>
-        </w:rPr>
-        <w:t>age</w:t>
+        <w:t>Bilder an Firebase senden / empfangen</w:t>
+      </w:r>
+    </w:p>
+    <w:p>
+      <w:pPr>
+        <w:pStyle w:val="berschrift1"/>
+        <w:rPr>
+          <w:lang w:val="de-DE"/>
+        </w:rPr>
+      </w:pPr>
+      <w:r>
+        <w:rPr>
+          <w:lang w:val="de-DE"/>
+        </w:rPr>
+        <w:t>Contacts</w:t>
+      </w:r>
+    </w:p>
+    <w:p>
+      <w:pPr>
+        <w:pStyle w:val="Listenabsatz"/>
+        <w:numPr>
+          <w:ilvl w:val="0"/>
+          <w:numId w:val="8"/>
+        </w:numPr>
+        <w:rPr>
+          <w:lang w:val="de-DE"/>
+        </w:rPr>
+      </w:pPr>
+      <w:r>
+        <w:rPr>
+          <w:lang w:val="de-DE"/>
+        </w:rPr>
+        <w:t>Ggf. Filter</w:t>
+      </w:r>
+    </w:p>
+    <w:p>
+      <w:pPr>
+        <w:pStyle w:val="berschrift1"/>
+        <w:rPr>
+          <w:lang w:val="de-DE"/>
+        </w:rPr>
+      </w:pPr>
+      <w:r>
+        <w:rPr>
+          <w:lang w:val="de-DE"/>
+        </w:rPr>
+        <w:t>Location</w:t>
+      </w:r>
+    </w:p>
+    <w:p>
+      <w:pPr>
+        <w:pStyle w:val="Listenabsatz"/>
+        <w:numPr>
+          <w:ilvl w:val="0"/>
+          <w:numId w:val="8"/>
+        </w:numPr>
+        <w:rPr>
+          <w:lang w:val="de-DE"/>
+        </w:rPr>
+      </w:pPr>
+      <w:r>
+        <w:rPr>
+          <w:lang w:val="de-DE"/>
+        </w:rPr>
+        <w:t>Vuex speichern, löschen, laden</w:t>
+      </w:r>
+    </w:p>
+    <w:p>
+      <w:pPr>
+        <w:pStyle w:val="berschrift1"/>
+        <w:rPr>
+          <w:lang w:val="de-DE"/>
+        </w:rPr>
+      </w:pPr>
+      <w:r>
+        <w:rPr>
+          <w:lang w:val="de-DE"/>
+        </w:rPr>
+        <w:t>Media</w:t>
+      </w:r>
+      <w:r>
+        <w:rPr>
+          <w:lang w:val="de-DE"/>
+        </w:rPr>
+        <w:t xml:space="preserve"> Library</w:t>
+      </w:r>
+    </w:p>
+    <w:p>
+      <w:pPr>
+        <w:pStyle w:val="Listenabsatz"/>
+        <w:numPr>
+          <w:ilvl w:val="0"/>
+          <w:numId w:val="8"/>
+        </w:numPr>
+        <w:rPr>
+          <w:lang w:val="de-DE"/>
+        </w:rPr>
+      </w:pPr>
+      <w:r>
+        <w:rPr>
+          <w:lang w:val="de-DE"/>
+        </w:rPr>
+        <w:t>Files uploaden</w:t>
+      </w:r>
+      <w:r>
+        <w:rPr>
+          <w:lang w:val="de-DE"/>
+        </w:rPr>
+        <w:t>, downloaden</w:t>
+      </w:r>
+    </w:p>
+    <w:p>
+      <w:pPr>
+        <w:pStyle w:val="berschrift1"/>
+        <w:rPr>
+          <w:lang w:val="de-DE"/>
+        </w:rPr>
+      </w:pPr>
+      <w:r>
+        <w:rPr>
+          <w:lang w:val="de-DE"/>
+        </w:rPr>
+        <w:t>UserProfile Page</w:t>
+      </w:r>
+    </w:p>
+    <w:p>
+      <w:pPr>
+        <w:pStyle w:val="Listenabsatz"/>
+        <w:numPr>
+          <w:ilvl w:val="0"/>
+          <w:numId w:val="8"/>
+        </w:numPr>
+        <w:rPr>
+          <w:lang w:val="de-DE"/>
+        </w:rPr>
+      </w:pPr>
+      <w:r>
+        <w:rPr>
+          <w:lang w:val="de-DE"/>
+        </w:rPr>
+        <w:t>Passwort ändern</w:t>
       </w:r>
     </w:p>
     <w:p>
@@ -459,162 +515,6 @@
           <w:lang w:val="de-DE"/>
         </w:rPr>
       </w:pPr>
-    </w:p>
-    <w:p>
-      <w:pPr>
-        <w:pStyle w:val="berschrift1"/>
-        <w:rPr>
-          <w:lang w:val="de-DE"/>
-        </w:rPr>
-      </w:pPr>
-      <w:r>
-        <w:rPr>
-          <w:lang w:val="de-DE"/>
-        </w:rPr>
-        <w:t>Contacts</w:t>
-      </w:r>
-    </w:p>
-    <w:p>
-      <w:pPr>
-        <w:pStyle w:val="Listenabsatz"/>
-        <w:numPr>
-          <w:ilvl w:val="0"/>
-          <w:numId w:val="8"/>
-        </w:numPr>
-        <w:rPr>
-          <w:lang w:val="de-DE"/>
-        </w:rPr>
-      </w:pPr>
-      <w:r>
-        <w:rPr>
-          <w:lang w:val="de-DE"/>
-        </w:rPr>
-        <w:t>Ggf. Filter</w:t>
-      </w:r>
-    </w:p>
-    <w:p>
-      <w:pPr>
-        <w:rPr>
-          <w:lang w:val="de-DE"/>
-        </w:rPr>
-      </w:pPr>
-    </w:p>
-    <w:p>
-      <w:pPr>
-        <w:pStyle w:val="berschrift1"/>
-        <w:rPr>
-          <w:lang w:val="de-DE"/>
-        </w:rPr>
-      </w:pPr>
-      <w:r>
-        <w:rPr>
-          <w:lang w:val="de-DE"/>
-        </w:rPr>
-        <w:lastRenderedPageBreak/>
-        <w:t>Location</w:t>
-      </w:r>
-    </w:p>
-    <w:p>
-      <w:pPr>
-        <w:pStyle w:val="Listenabsatz"/>
-        <w:numPr>
-          <w:ilvl w:val="0"/>
-          <w:numId w:val="8"/>
-        </w:numPr>
-        <w:rPr>
-          <w:lang w:val="de-DE"/>
-        </w:rPr>
-      </w:pPr>
-      <w:r>
-        <w:rPr>
-          <w:lang w:val="de-DE"/>
-        </w:rPr>
-        <w:t>Vuex speichern, löschen, laden</w:t>
-      </w:r>
-    </w:p>
-    <w:p>
-      <w:pPr>
-        <w:rPr>
-          <w:lang w:val="de-DE"/>
-        </w:rPr>
-      </w:pPr>
-    </w:p>
-    <w:p>
-      <w:pPr>
-        <w:pStyle w:val="berschrift1"/>
-        <w:rPr>
-          <w:lang w:val="de-DE"/>
-        </w:rPr>
-      </w:pPr>
-      <w:r>
-        <w:rPr>
-          <w:lang w:val="de-DE"/>
-        </w:rPr>
-        <w:t>Media</w:t>
-      </w:r>
-    </w:p>
-    <w:p>
-      <w:pPr>
-        <w:pStyle w:val="Listenabsatz"/>
-        <w:numPr>
-          <w:ilvl w:val="0"/>
-          <w:numId w:val="8"/>
-        </w:numPr>
-        <w:rPr>
-          <w:lang w:val="de-DE"/>
-        </w:rPr>
-      </w:pPr>
-      <w:r>
-        <w:rPr>
-          <w:lang w:val="de-DE"/>
-        </w:rPr>
-        <w:t>Files uploaden</w:t>
-      </w:r>
-      <w:r>
-        <w:rPr>
-          <w:lang w:val="de-DE"/>
-        </w:rPr>
-        <w:t>, downloaden</w:t>
-      </w:r>
-    </w:p>
-    <w:p>
-      <w:pPr>
-        <w:rPr>
-          <w:lang w:val="de-DE"/>
-        </w:rPr>
-      </w:pPr>
-    </w:p>
-    <w:p>
-      <w:pPr>
-        <w:pStyle w:val="berschrift1"/>
-        <w:rPr>
-          <w:lang w:val="de-DE"/>
-        </w:rPr>
-      </w:pPr>
-      <w:r>
-        <w:rPr>
-          <w:lang w:val="de-DE"/>
-        </w:rPr>
-        <w:t>UserProfile Page</w:t>
-      </w:r>
-    </w:p>
-    <w:p>
-      <w:pPr>
-        <w:pStyle w:val="Listenabsatz"/>
-        <w:numPr>
-          <w:ilvl w:val="0"/>
-          <w:numId w:val="8"/>
-        </w:numPr>
-        <w:rPr>
-          <w:lang w:val="de-DE"/>
-        </w:rPr>
-      </w:pPr>
-      <w:r>
-        <w:rPr>
-          <w:lang w:val="de-DE"/>
-        </w:rPr>
-        <w:t>Passwort ändern</w:t>
-      </w:r>
     </w:p>
     <w:sectPr>
       <w:pgSz w:w="11906" w:h="16838"/>

</xml_diff>

<commit_message>
Stabile Version in Frontend / Backend kopiert
</commit_message>
<xml_diff>
--- a/03-Extras/TODO.docx
+++ b/03-Extras/TODO.docx
@@ -98,7 +98,23 @@
         </w:numPr>
       </w:pPr>
       <w:r>
-        <w:t>Middleware anpassen (Linnert)</w:t>
+        <w:t xml:space="preserve">Middleware </w:t>
+      </w:r>
+      <w:proofErr w:type="spellStart"/>
+      <w:r>
+        <w:t>anpassen</w:t>
+      </w:r>
+      <w:proofErr w:type="spellEnd"/>
+      <w:r>
+        <w:t xml:space="preserve"> (</w:t>
+      </w:r>
+      <w:proofErr w:type="spellStart"/>
+      <w:r>
+        <w:t>Linnert</w:t>
+      </w:r>
+      <w:proofErr w:type="spellEnd"/>
+      <w:r>
+        <w:t>)</w:t>
       </w:r>
     </w:p>
     <w:p>
@@ -112,12 +128,14 @@
           <w:lang w:val="de-DE"/>
         </w:rPr>
       </w:pPr>
+      <w:proofErr w:type="spellStart"/>
       <w:r>
         <w:rPr>
           <w:lang w:val="de-DE"/>
         </w:rPr>
         <w:t>Tableview</w:t>
       </w:r>
+      <w:proofErr w:type="spellEnd"/>
     </w:p>
     <w:p>
       <w:pPr>
@@ -190,12 +208,14 @@
           <w:lang w:val="de-DE"/>
         </w:rPr>
       </w:pPr>
+      <w:proofErr w:type="spellStart"/>
       <w:r>
         <w:rPr>
           <w:lang w:val="de-DE"/>
         </w:rPr>
         <w:t>Documents</w:t>
       </w:r>
+      <w:proofErr w:type="spellEnd"/>
     </w:p>
     <w:p>
       <w:pPr>
@@ -218,13 +238,7 @@
         <w:rPr>
           <w:lang w:val="de-DE"/>
         </w:rPr>
-        <w:t xml:space="preserve"> </w:t>
-      </w:r>
-      <w:r>
-        <w:rPr>
-          <w:lang w:val="de-DE"/>
-        </w:rPr>
-        <w:t>gleich</w:t>
+        <w:t xml:space="preserve"> gleich</w:t>
       </w:r>
     </w:p>
     <w:p>
@@ -242,7 +256,21 @@
         <w:rPr>
           <w:lang w:val="de-DE"/>
         </w:rPr>
-        <w:t>Add – direkt bearbeiten – refresh – Objekt ist 2x drinnen</w:t>
+        <w:t xml:space="preserve">Add – direkt bearbeiten – </w:t>
+      </w:r>
+      <w:proofErr w:type="spellStart"/>
+      <w:r>
+        <w:rPr>
+          <w:lang w:val="de-DE"/>
+        </w:rPr>
+        <w:t>refresh</w:t>
+      </w:r>
+      <w:proofErr w:type="spellEnd"/>
+      <w:r>
+        <w:rPr>
+          <w:lang w:val="de-DE"/>
+        </w:rPr>
+        <w:t xml:space="preserve"> – Objekt ist 2x drinnen</w:t>
       </w:r>
     </w:p>
     <w:p>
@@ -256,12 +284,14 @@
           <w:lang w:val="de-DE"/>
         </w:rPr>
       </w:pPr>
+      <w:proofErr w:type="spellStart"/>
       <w:r>
         <w:rPr>
           <w:lang w:val="de-DE"/>
         </w:rPr>
         <w:t>Shotlist</w:t>
       </w:r>
+      <w:proofErr w:type="spellEnd"/>
     </w:p>
     <w:p>
       <w:pPr>
@@ -388,8 +418,40 @@
         </w:rPr>
         <w:t>Locations</w:t>
       </w:r>
-      <w:bookmarkStart w:id="0" w:name="_GoBack"/>
-      <w:bookmarkEnd w:id="0"/>
+    </w:p>
+    <w:p>
+      <w:pPr>
+        <w:pStyle w:val="Listenabsatz"/>
+        <w:numPr>
+          <w:ilvl w:val="1"/>
+          <w:numId w:val="11"/>
+        </w:numPr>
+        <w:rPr>
+          <w:lang w:val="de-DE"/>
+        </w:rPr>
+      </w:pPr>
+      <w:proofErr w:type="spellStart"/>
+      <w:r>
+        <w:rPr>
+          <w:lang w:val="de-DE"/>
+        </w:rPr>
+        <w:t>Upadate</w:t>
+      </w:r>
+      <w:proofErr w:type="spellEnd"/>
+      <w:r>
+        <w:rPr>
+          <w:lang w:val="de-DE"/>
+        </w:rPr>
+        <w:t xml:space="preserve"> </w:t>
+      </w:r>
+      <w:proofErr w:type="spellStart"/>
+      <w:r>
+        <w:rPr>
+          <w:lang w:val="de-DE"/>
+        </w:rPr>
+        <w:t>problem</w:t>
+      </w:r>
+      <w:proofErr w:type="spellEnd"/>
     </w:p>
     <w:p>
       <w:pPr>
@@ -412,11 +474,24 @@
         </w:numPr>
       </w:pPr>
       <w:r>
-        <w:t>Files u</w:t>
-      </w:r>
-      <w:r>
-        <w:t>ploaden &amp; downloaden</w:t>
-      </w:r>
+        <w:t xml:space="preserve">Files </w:t>
+      </w:r>
+      <w:proofErr w:type="spellStart"/>
+      <w:r>
+        <w:t>u</w:t>
+      </w:r>
+      <w:r>
+        <w:t>ploaden</w:t>
+      </w:r>
+      <w:proofErr w:type="spellEnd"/>
+      <w:r>
+        <w:t xml:space="preserve"> &amp; </w:t>
+      </w:r>
+      <w:proofErr w:type="spellStart"/>
+      <w:r>
+        <w:t>downloaden</w:t>
+      </w:r>
+      <w:proofErr w:type="spellEnd"/>
     </w:p>
     <w:p>
       <w:pPr>
@@ -435,6 +510,8 @@
         </w:rPr>
         <w:t>User Profile</w:t>
       </w:r>
+      <w:bookmarkStart w:id="0" w:name="_GoBack"/>
+      <w:bookmarkEnd w:id="0"/>
     </w:p>
     <w:p>
       <w:pPr>
@@ -495,23 +572,53 @@
           <w:lang w:val="de-DE"/>
         </w:rPr>
       </w:pPr>
-      <w:r>
-        <w:rPr>
-          <w:lang w:val="de-DE"/>
-        </w:rPr>
-        <w:t>App.vue created wird erst nach mounted aufgeru</w:t>
-      </w:r>
-      <w:r>
-        <w:rPr>
-          <w:lang w:val="de-DE"/>
-        </w:rPr>
-        <w:t>fe</w:t>
-      </w:r>
-      <w:r>
-        <w:rPr>
-          <w:lang w:val="de-DE"/>
-        </w:rPr>
-        <w:t>n</w:t>
+      <w:proofErr w:type="spellStart"/>
+      <w:r>
+        <w:rPr>
+          <w:lang w:val="de-DE"/>
+        </w:rPr>
+        <w:t>App.vue</w:t>
+      </w:r>
+      <w:proofErr w:type="spellEnd"/>
+      <w:r>
+        <w:rPr>
+          <w:lang w:val="de-DE"/>
+        </w:rPr>
+        <w:t xml:space="preserve"> </w:t>
+      </w:r>
+      <w:proofErr w:type="spellStart"/>
+      <w:r>
+        <w:rPr>
+          <w:lang w:val="de-DE"/>
+        </w:rPr>
+        <w:t>created</w:t>
+      </w:r>
+      <w:proofErr w:type="spellEnd"/>
+      <w:r>
+        <w:rPr>
+          <w:lang w:val="de-DE"/>
+        </w:rPr>
+        <w:t xml:space="preserve"> wird erst nach </w:t>
+      </w:r>
+      <w:proofErr w:type="spellStart"/>
+      <w:r>
+        <w:rPr>
+          <w:lang w:val="de-DE"/>
+        </w:rPr>
+        <w:t>mounted</w:t>
+      </w:r>
+      <w:proofErr w:type="spellEnd"/>
+      <w:r>
+        <w:rPr>
+          <w:lang w:val="de-DE"/>
+        </w:rPr>
+        <w:t xml:space="preserve"> aufgeru</w:t>
+      </w:r>
+      <w:r>
+        <w:rPr>
+          <w:lang w:val="de-DE"/>
+        </w:rPr>
+        <w:t>fen</w:t>
       </w:r>
     </w:p>
     <w:sectPr>

</xml_diff>